<commit_message>
feat: Add More Discussion
</commit_message>
<xml_diff>
--- a/HW1/HW-1.docx
+++ b/HW1/HW-1.docx
@@ -3681,6 +3681,28 @@
           <w:lang w:bidi="fa-IR"/>
         </w:rPr>
         <w:t xml:space="preserve"> می‌باشد؟</w:t>
+      </w:r>
+      <w:r>
+        <w:rPr>
+          <w:rFonts w:hint="cs"/>
+          <w:rtl/>
+          <w:lang w:bidi="fa-IR"/>
+        </w:rPr>
+        <w:t xml:space="preserve"> آیا می‌توان از </w:t>
+      </w:r>
+      <w:r>
+        <w:rPr>
+          <w:lang w:bidi="fa-IR"/>
+        </w:rPr>
+        <w:t>foreign key</w:t>
+      </w:r>
+      <w:r>
+        <w:rPr>
+          <w:rFonts w:hint="cs"/>
+          <w:rtl/>
+          <w:lang w:bidi="fa-IR"/>
+        </w:rPr>
+        <w:t xml:space="preserve"> استفاده کرد؟</w:t>
       </w:r>
       <w:bookmarkStart w:id="0" w:name="_GoBack"/>
       <w:bookmarkEnd w:id="0"/>
@@ -6137,7 +6159,7 @@
 </file>
 
 <file path=customXml/itemProps1.xml><?xml version="1.0" encoding="utf-8"?>
-<ds:datastoreItem xmlns:ds="http://schemas.openxmlformats.org/officeDocument/2006/customXml" ds:itemID="{AA78527F-A83E-4AF6-8159-7635B8031674}">
+<ds:datastoreItem xmlns:ds="http://schemas.openxmlformats.org/officeDocument/2006/customXml" ds:itemID="{7F2257BB-16E3-40C7-8956-B6A6B02936E6}">
   <ds:schemaRefs>
     <ds:schemaRef ds:uri="http://schemas.openxmlformats.org/officeDocument/2006/bibliography"/>
   </ds:schemaRefs>

</xml_diff>